<commit_message>
Added the other unit tests
</commit_message>
<xml_diff>
--- a/Testare/Documentatie1.docx
+++ b/Testare/Documentatie1.docx
@@ -2261,7 +2261,25 @@
                 <w:szCs w:val="24"/>
                 <w:lang w:val="ro-RO"/>
               </w:rPr>
-              <w:t>0xTODO (valid)</w:t>
+              <w:t>0x70...8</w:t>
+            </w:r>
+            <w:r>
+              <w:rPr>
+                <w:rFonts w:ascii="Times New Roman" w:hAnsi="Times New Roman" w:cs="Times New Roman"/>
+                <w:sz w:val="24"/>
+                <w:szCs w:val="24"/>
+                <w:lang w:val="ro-RO"/>
+              </w:rPr>
+              <w:t xml:space="preserve"> </w:t>
+            </w:r>
+            <w:r>
+              <w:rPr>
+                <w:rFonts w:ascii="Times New Roman" w:hAnsi="Times New Roman" w:cs="Times New Roman"/>
+                <w:sz w:val="24"/>
+                <w:szCs w:val="24"/>
+                <w:lang w:val="ro-RO"/>
+              </w:rPr>
+              <w:t>(valid)</w:t>
             </w:r>
           </w:p>
         </w:tc>
@@ -2338,7 +2356,25 @@
                 <w:szCs w:val="24"/>
                 <w:lang w:val="ro-RO"/>
               </w:rPr>
-              <w:t>0xTODO (valid)</w:t>
+              <w:t>0x70...8</w:t>
+            </w:r>
+            <w:r>
+              <w:rPr>
+                <w:rFonts w:ascii="Times New Roman" w:hAnsi="Times New Roman" w:cs="Times New Roman"/>
+                <w:sz w:val="24"/>
+                <w:szCs w:val="24"/>
+                <w:lang w:val="ro-RO"/>
+              </w:rPr>
+              <w:t xml:space="preserve"> </w:t>
+            </w:r>
+            <w:r>
+              <w:rPr>
+                <w:rFonts w:ascii="Times New Roman" w:hAnsi="Times New Roman" w:cs="Times New Roman"/>
+                <w:sz w:val="24"/>
+                <w:szCs w:val="24"/>
+                <w:lang w:val="ro-RO"/>
+              </w:rPr>
+              <w:t>(valid)</w:t>
             </w:r>
           </w:p>
         </w:tc>
@@ -2415,7 +2451,25 @@
                 <w:szCs w:val="24"/>
                 <w:lang w:val="ro-RO"/>
               </w:rPr>
-              <w:t>0xTODO (valid)</w:t>
+              <w:t>0x70...8</w:t>
+            </w:r>
+            <w:r>
+              <w:rPr>
+                <w:rFonts w:ascii="Times New Roman" w:hAnsi="Times New Roman" w:cs="Times New Roman"/>
+                <w:sz w:val="24"/>
+                <w:szCs w:val="24"/>
+                <w:lang w:val="ro-RO"/>
+              </w:rPr>
+              <w:t xml:space="preserve"> </w:t>
+            </w:r>
+            <w:r>
+              <w:rPr>
+                <w:rFonts w:ascii="Times New Roman" w:hAnsi="Times New Roman" w:cs="Times New Roman"/>
+                <w:sz w:val="24"/>
+                <w:szCs w:val="24"/>
+                <w:lang w:val="ro-RO"/>
+              </w:rPr>
+              <w:t>(valid)</w:t>
             </w:r>
           </w:p>
         </w:tc>
@@ -2441,7 +2495,16 @@
                 <w:szCs w:val="24"/>
                 <w:lang w:val="ro-RO"/>
               </w:rPr>
-              <w:t>1.000.100</w:t>
+              <w:t>1.000.</w:t>
+            </w:r>
+            <w:r>
+              <w:rPr>
+                <w:rFonts w:ascii="Times New Roman" w:hAnsi="Times New Roman" w:cs="Times New Roman"/>
+                <w:sz w:val="24"/>
+                <w:szCs w:val="24"/>
+                <w:lang w:val="ro-RO"/>
+              </w:rPr>
+              <w:t>001</w:t>
             </w:r>
           </w:p>
         </w:tc>
@@ -2511,7 +2574,25 @@
                 <w:szCs w:val="24"/>
                 <w:lang w:val="ro-RO"/>
               </w:rPr>
-              <w:t>0xTODO (valid)</w:t>
+              <w:t>0x70...8</w:t>
+            </w:r>
+            <w:r>
+              <w:rPr>
+                <w:rFonts w:ascii="Times New Roman" w:hAnsi="Times New Roman" w:cs="Times New Roman"/>
+                <w:sz w:val="24"/>
+                <w:szCs w:val="24"/>
+                <w:lang w:val="ro-RO"/>
+              </w:rPr>
+              <w:t xml:space="preserve"> </w:t>
+            </w:r>
+            <w:r>
+              <w:rPr>
+                <w:rFonts w:ascii="Times New Roman" w:hAnsi="Times New Roman" w:cs="Times New Roman"/>
+                <w:sz w:val="24"/>
+                <w:szCs w:val="24"/>
+                <w:lang w:val="ro-RO"/>
+              </w:rPr>
+              <w:t>(valid)</w:t>
             </w:r>
           </w:p>
         </w:tc>
@@ -2976,16 +3057,34 @@
                 <w:szCs w:val="24"/>
                 <w:lang w:val="ro-RO"/>
               </w:rPr>
-              <w:t>0x</w:t>
-            </w:r>
-            <w:r>
-              <w:rPr>
-                <w:rFonts w:ascii="Times New Roman" w:hAnsi="Times New Roman" w:cs="Times New Roman"/>
-                <w:sz w:val="24"/>
-                <w:szCs w:val="24"/>
-                <w:lang w:val="ro-RO"/>
-              </w:rPr>
-              <w:t>TODO (valid; nu este in mapping)</w:t>
+              <w:t>0x3C</w:t>
+            </w:r>
+            <w:r>
+              <w:rPr>
+                <w:rFonts w:ascii="Times New Roman" w:hAnsi="Times New Roman" w:cs="Times New Roman"/>
+                <w:sz w:val="24"/>
+                <w:szCs w:val="24"/>
+                <w:lang w:val="ro-RO"/>
+              </w:rPr>
+              <w:t>...C</w:t>
+            </w:r>
+            <w:r>
+              <w:rPr>
+                <w:rFonts w:ascii="Times New Roman" w:hAnsi="Times New Roman" w:cs="Times New Roman"/>
+                <w:sz w:val="24"/>
+                <w:szCs w:val="24"/>
+                <w:lang w:val="ro-RO"/>
+              </w:rPr>
+              <w:t xml:space="preserve"> </w:t>
+            </w:r>
+            <w:r>
+              <w:rPr>
+                <w:rFonts w:ascii="Times New Roman" w:hAnsi="Times New Roman" w:cs="Times New Roman"/>
+                <w:sz w:val="24"/>
+                <w:szCs w:val="24"/>
+                <w:lang w:val="ro-RO"/>
+              </w:rPr>
+              <w:t>(valid; nu este in mapping)</w:t>
             </w:r>
           </w:p>
         </w:tc>
@@ -3037,7 +3136,25 @@
                 <w:szCs w:val="24"/>
                 <w:lang w:val="ro-RO"/>
               </w:rPr>
-              <w:t>0xTODO (valid; in mapping; owner)</w:t>
+              <w:t>0xf3</w:t>
+            </w:r>
+            <w:r>
+              <w:rPr>
+                <w:rFonts w:ascii="Times New Roman" w:hAnsi="Times New Roman" w:cs="Times New Roman"/>
+                <w:sz w:val="24"/>
+                <w:szCs w:val="24"/>
+                <w:lang w:val="ro-RO"/>
+              </w:rPr>
+              <w:t>...6</w:t>
+            </w:r>
+            <w:r>
+              <w:rPr>
+                <w:rFonts w:ascii="Times New Roman" w:hAnsi="Times New Roman" w:cs="Times New Roman"/>
+                <w:sz w:val="24"/>
+                <w:szCs w:val="24"/>
+                <w:lang w:val="ro-RO"/>
+              </w:rPr>
+              <w:t xml:space="preserve"> (valid; in mapping; owner)</w:t>
             </w:r>
           </w:p>
         </w:tc>
@@ -3623,7 +3740,25 @@
                 <w:szCs w:val="24"/>
                 <w:lang w:val="ro-RO"/>
               </w:rPr>
-              <w:t>0xTODO (valid)</w:t>
+              <w:t>0x70</w:t>
+            </w:r>
+            <w:r>
+              <w:rPr>
+                <w:rFonts w:ascii="Times New Roman" w:hAnsi="Times New Roman" w:cs="Times New Roman"/>
+                <w:sz w:val="24"/>
+                <w:szCs w:val="24"/>
+                <w:lang w:val="ro-RO"/>
+              </w:rPr>
+              <w:t>...8</w:t>
+            </w:r>
+            <w:r>
+              <w:rPr>
+                <w:rFonts w:ascii="Times New Roman" w:hAnsi="Times New Roman" w:cs="Times New Roman"/>
+                <w:sz w:val="24"/>
+                <w:szCs w:val="24"/>
+                <w:lang w:val="ro-RO"/>
+              </w:rPr>
+              <w:t xml:space="preserve"> (valid)</w:t>
             </w:r>
           </w:p>
         </w:tc>
@@ -3675,7 +3810,25 @@
                 <w:szCs w:val="24"/>
                 <w:lang w:val="ro-RO"/>
               </w:rPr>
-              <w:t>0xTODO (valid)</w:t>
+              <w:t>0xf3</w:t>
+            </w:r>
+            <w:r>
+              <w:rPr>
+                <w:rFonts w:ascii="Times New Roman" w:hAnsi="Times New Roman" w:cs="Times New Roman"/>
+                <w:sz w:val="24"/>
+                <w:szCs w:val="24"/>
+                <w:lang w:val="ro-RO"/>
+              </w:rPr>
+              <w:t>...6</w:t>
+            </w:r>
+            <w:r>
+              <w:rPr>
+                <w:rFonts w:ascii="Times New Roman" w:hAnsi="Times New Roman" w:cs="Times New Roman"/>
+                <w:sz w:val="24"/>
+                <w:szCs w:val="24"/>
+                <w:lang w:val="ro-RO"/>
+              </w:rPr>
+              <w:t xml:space="preserve"> (valid)</w:t>
             </w:r>
           </w:p>
         </w:tc>
@@ -3752,7 +3905,25 @@
                 <w:szCs w:val="24"/>
                 <w:lang w:val="ro-RO"/>
               </w:rPr>
-              <w:t>0xTODO (valid</w:t>
+              <w:t>0x3C</w:t>
+            </w:r>
+            <w:r>
+              <w:rPr>
+                <w:rFonts w:ascii="Times New Roman" w:hAnsi="Times New Roman" w:cs="Times New Roman"/>
+                <w:sz w:val="24"/>
+                <w:szCs w:val="24"/>
+                <w:lang w:val="ro-RO"/>
+              </w:rPr>
+              <w:t>...C</w:t>
+            </w:r>
+            <w:r>
+              <w:rPr>
+                <w:rFonts w:ascii="Times New Roman" w:hAnsi="Times New Roman" w:cs="Times New Roman"/>
+                <w:sz w:val="24"/>
+                <w:szCs w:val="24"/>
+                <w:lang w:val="ro-RO"/>
+              </w:rPr>
+              <w:t xml:space="preserve"> (valid</w:t>
             </w:r>
             <w:r>
               <w:rPr>
@@ -3795,7 +3966,25 @@
                 <w:szCs w:val="24"/>
                 <w:lang w:val="ro-RO"/>
               </w:rPr>
-              <w:t>0xTODO (valid)</w:t>
+              <w:t>0x70</w:t>
+            </w:r>
+            <w:r>
+              <w:rPr>
+                <w:rFonts w:ascii="Times New Roman" w:hAnsi="Times New Roman" w:cs="Times New Roman"/>
+                <w:sz w:val="24"/>
+                <w:szCs w:val="24"/>
+                <w:lang w:val="ro-RO"/>
+              </w:rPr>
+              <w:t>...8</w:t>
+            </w:r>
+            <w:r>
+              <w:rPr>
+                <w:rFonts w:ascii="Times New Roman" w:hAnsi="Times New Roman" w:cs="Times New Roman"/>
+                <w:sz w:val="24"/>
+                <w:szCs w:val="24"/>
+                <w:lang w:val="ro-RO"/>
+              </w:rPr>
+              <w:t xml:space="preserve"> (valid)</w:t>
             </w:r>
           </w:p>
         </w:tc>
@@ -3847,7 +4036,25 @@
                 <w:szCs w:val="24"/>
                 <w:lang w:val="ro-RO"/>
               </w:rPr>
-              <w:t>0xTODO (valid</w:t>
+              <w:t>0xf3</w:t>
+            </w:r>
+            <w:r>
+              <w:rPr>
+                <w:rFonts w:ascii="Times New Roman" w:hAnsi="Times New Roman" w:cs="Times New Roman"/>
+                <w:sz w:val="24"/>
+                <w:szCs w:val="24"/>
+                <w:lang w:val="ro-RO"/>
+              </w:rPr>
+              <w:t>...6</w:t>
+            </w:r>
+            <w:r>
+              <w:rPr>
+                <w:rFonts w:ascii="Times New Roman" w:hAnsi="Times New Roman" w:cs="Times New Roman"/>
+                <w:sz w:val="24"/>
+                <w:szCs w:val="24"/>
+                <w:lang w:val="ro-RO"/>
+              </w:rPr>
+              <w:t xml:space="preserve"> (valid</w:t>
             </w:r>
             <w:r>
               <w:rPr>
@@ -3891,7 +4098,25 @@
                 <w:szCs w:val="24"/>
                 <w:lang w:val="ro-RO"/>
               </w:rPr>
-              <w:t>0xTODO (valid; not in inner mapping)</w:t>
+              <w:t>0x3C</w:t>
+            </w:r>
+            <w:r>
+              <w:rPr>
+                <w:rFonts w:ascii="Times New Roman" w:hAnsi="Times New Roman" w:cs="Times New Roman"/>
+                <w:sz w:val="24"/>
+                <w:szCs w:val="24"/>
+                <w:lang w:val="ro-RO"/>
+              </w:rPr>
+              <w:t>...C</w:t>
+            </w:r>
+            <w:r>
+              <w:rPr>
+                <w:rFonts w:ascii="Times New Roman" w:hAnsi="Times New Roman" w:cs="Times New Roman"/>
+                <w:sz w:val="24"/>
+                <w:szCs w:val="24"/>
+                <w:lang w:val="ro-RO"/>
+              </w:rPr>
+              <w:t xml:space="preserve"> (valid; not in inner mapping)</w:t>
             </w:r>
           </w:p>
         </w:tc>
@@ -3943,7 +4168,25 @@
                 <w:szCs w:val="24"/>
                 <w:lang w:val="ro-RO"/>
               </w:rPr>
-              <w:t>0xTODO (valid; in outer mapping)</w:t>
+              <w:t>0xf3</w:t>
+            </w:r>
+            <w:r>
+              <w:rPr>
+                <w:rFonts w:ascii="Times New Roman" w:hAnsi="Times New Roman" w:cs="Times New Roman"/>
+                <w:sz w:val="24"/>
+                <w:szCs w:val="24"/>
+                <w:lang w:val="ro-RO"/>
+              </w:rPr>
+              <w:t>...6</w:t>
+            </w:r>
+            <w:r>
+              <w:rPr>
+                <w:rFonts w:ascii="Times New Roman" w:hAnsi="Times New Roman" w:cs="Times New Roman"/>
+                <w:sz w:val="24"/>
+                <w:szCs w:val="24"/>
+                <w:lang w:val="ro-RO"/>
+              </w:rPr>
+              <w:t xml:space="preserve"> (valid; in outer mapping)</w:t>
             </w:r>
           </w:p>
         </w:tc>
@@ -3969,7 +4212,25 @@
                 <w:szCs w:val="24"/>
                 <w:lang w:val="ro-RO"/>
               </w:rPr>
-              <w:t>0xTODO (valid; in inner mapping)</w:t>
+              <w:t>0x70</w:t>
+            </w:r>
+            <w:r>
+              <w:rPr>
+                <w:rFonts w:ascii="Times New Roman" w:hAnsi="Times New Roman" w:cs="Times New Roman"/>
+                <w:sz w:val="24"/>
+                <w:szCs w:val="24"/>
+                <w:lang w:val="ro-RO"/>
+              </w:rPr>
+              <w:t>...8</w:t>
+            </w:r>
+            <w:r>
+              <w:rPr>
+                <w:rFonts w:ascii="Times New Roman" w:hAnsi="Times New Roman" w:cs="Times New Roman"/>
+                <w:sz w:val="24"/>
+                <w:szCs w:val="24"/>
+                <w:lang w:val="ro-RO"/>
+              </w:rPr>
+              <w:t xml:space="preserve"> (valid; in inner mapping)</w:t>
             </w:r>
           </w:p>
         </w:tc>
@@ -4771,7 +5032,34 @@
                 <w:szCs w:val="24"/>
                 <w:lang w:val="ro-RO"/>
               </w:rPr>
-              <w:t>0xTODO (valid)</w:t>
+              <w:t>0x3C</w:t>
+            </w:r>
+            <w:r>
+              <w:rPr>
+                <w:rFonts w:ascii="Times New Roman" w:hAnsi="Times New Roman" w:cs="Times New Roman"/>
+                <w:sz w:val="24"/>
+                <w:szCs w:val="24"/>
+                <w:lang w:val="ro-RO"/>
+              </w:rPr>
+              <w:t>...C</w:t>
+            </w:r>
+            <w:r>
+              <w:rPr>
+                <w:rFonts w:ascii="Times New Roman" w:hAnsi="Times New Roman" w:cs="Times New Roman"/>
+                <w:sz w:val="24"/>
+                <w:szCs w:val="24"/>
+                <w:lang w:val="ro-RO"/>
+              </w:rPr>
+              <w:t xml:space="preserve"> </w:t>
+            </w:r>
+            <w:r>
+              <w:rPr>
+                <w:rFonts w:ascii="Times New Roman" w:hAnsi="Times New Roman" w:cs="Times New Roman"/>
+                <w:sz w:val="24"/>
+                <w:szCs w:val="24"/>
+                <w:lang w:val="ro-RO"/>
+              </w:rPr>
+              <w:t>(valid)</w:t>
             </w:r>
           </w:p>
         </w:tc>
@@ -4848,7 +5136,34 @@
                 <w:szCs w:val="24"/>
                 <w:lang w:val="ro-RO"/>
               </w:rPr>
-              <w:t>0xTODO (valid)</w:t>
+              <w:t>0xf3</w:t>
+            </w:r>
+            <w:r>
+              <w:rPr>
+                <w:rFonts w:ascii="Times New Roman" w:hAnsi="Times New Roman" w:cs="Times New Roman"/>
+                <w:sz w:val="24"/>
+                <w:szCs w:val="24"/>
+                <w:lang w:val="ro-RO"/>
+              </w:rPr>
+              <w:t>...6</w:t>
+            </w:r>
+            <w:r>
+              <w:rPr>
+                <w:rFonts w:ascii="Times New Roman" w:hAnsi="Times New Roman" w:cs="Times New Roman"/>
+                <w:sz w:val="24"/>
+                <w:szCs w:val="24"/>
+                <w:lang w:val="ro-RO"/>
+              </w:rPr>
+              <w:t xml:space="preserve"> </w:t>
+            </w:r>
+            <w:r>
+              <w:rPr>
+                <w:rFonts w:ascii="Times New Roman" w:hAnsi="Times New Roman" w:cs="Times New Roman"/>
+                <w:sz w:val="24"/>
+                <w:szCs w:val="24"/>
+                <w:lang w:val="ro-RO"/>
+              </w:rPr>
+              <w:t>(valid)</w:t>
             </w:r>
           </w:p>
         </w:tc>
@@ -4950,7 +5265,34 @@
                 <w:szCs w:val="24"/>
                 <w:lang w:val="ro-RO"/>
               </w:rPr>
-              <w:t>0xTODO (valid)</w:t>
+              <w:t>0xf3</w:t>
+            </w:r>
+            <w:r>
+              <w:rPr>
+                <w:rFonts w:ascii="Times New Roman" w:hAnsi="Times New Roman" w:cs="Times New Roman"/>
+                <w:sz w:val="24"/>
+                <w:szCs w:val="24"/>
+                <w:lang w:val="ro-RO"/>
+              </w:rPr>
+              <w:t>...6</w:t>
+            </w:r>
+            <w:r>
+              <w:rPr>
+                <w:rFonts w:ascii="Times New Roman" w:hAnsi="Times New Roman" w:cs="Times New Roman"/>
+                <w:sz w:val="24"/>
+                <w:szCs w:val="24"/>
+                <w:lang w:val="ro-RO"/>
+              </w:rPr>
+              <w:t xml:space="preserve"> </w:t>
+            </w:r>
+            <w:r>
+              <w:rPr>
+                <w:rFonts w:ascii="Times New Roman" w:hAnsi="Times New Roman" w:cs="Times New Roman"/>
+                <w:sz w:val="24"/>
+                <w:szCs w:val="24"/>
+                <w:lang w:val="ro-RO"/>
+              </w:rPr>
+              <w:t>(valid)</w:t>
             </w:r>
           </w:p>
         </w:tc>
@@ -4975,7 +5317,34 @@
                 <w:szCs w:val="24"/>
                 <w:lang w:val="ro-RO"/>
               </w:rPr>
-              <w:t>0xTODO (valid)</w:t>
+              <w:t>0x3C</w:t>
+            </w:r>
+            <w:r>
+              <w:rPr>
+                <w:rFonts w:ascii="Times New Roman" w:hAnsi="Times New Roman" w:cs="Times New Roman"/>
+                <w:sz w:val="24"/>
+                <w:szCs w:val="24"/>
+                <w:lang w:val="ro-RO"/>
+              </w:rPr>
+              <w:t>...C</w:t>
+            </w:r>
+            <w:r>
+              <w:rPr>
+                <w:rFonts w:ascii="Times New Roman" w:hAnsi="Times New Roman" w:cs="Times New Roman"/>
+                <w:sz w:val="24"/>
+                <w:szCs w:val="24"/>
+                <w:lang w:val="ro-RO"/>
+              </w:rPr>
+              <w:t xml:space="preserve"> </w:t>
+            </w:r>
+            <w:r>
+              <w:rPr>
+                <w:rFonts w:ascii="Times New Roman" w:hAnsi="Times New Roman" w:cs="Times New Roman"/>
+                <w:sz w:val="24"/>
+                <w:szCs w:val="24"/>
+                <w:lang w:val="ro-RO"/>
+              </w:rPr>
+              <w:t>(valid)</w:t>
             </w:r>
           </w:p>
         </w:tc>
@@ -5052,7 +5421,34 @@
                 <w:szCs w:val="24"/>
                 <w:lang w:val="ro-RO"/>
               </w:rPr>
-              <w:t>0xTODO (valid)</w:t>
+              <w:t>0xf3</w:t>
+            </w:r>
+            <w:r>
+              <w:rPr>
+                <w:rFonts w:ascii="Times New Roman" w:hAnsi="Times New Roman" w:cs="Times New Roman"/>
+                <w:sz w:val="24"/>
+                <w:szCs w:val="24"/>
+                <w:lang w:val="ro-RO"/>
+              </w:rPr>
+              <w:t>...6</w:t>
+            </w:r>
+            <w:r>
+              <w:rPr>
+                <w:rFonts w:ascii="Times New Roman" w:hAnsi="Times New Roman" w:cs="Times New Roman"/>
+                <w:sz w:val="24"/>
+                <w:szCs w:val="24"/>
+                <w:lang w:val="ro-RO"/>
+              </w:rPr>
+              <w:t xml:space="preserve"> </w:t>
+            </w:r>
+            <w:r>
+              <w:rPr>
+                <w:rFonts w:ascii="Times New Roman" w:hAnsi="Times New Roman" w:cs="Times New Roman"/>
+                <w:sz w:val="24"/>
+                <w:szCs w:val="24"/>
+                <w:lang w:val="ro-RO"/>
+              </w:rPr>
+              <w:t>(valid)</w:t>
             </w:r>
           </w:p>
         </w:tc>
@@ -5077,7 +5473,34 @@
                 <w:szCs w:val="24"/>
                 <w:lang w:val="ro-RO"/>
               </w:rPr>
-              <w:t>0xTODO (valid)</w:t>
+              <w:t>0x3C</w:t>
+            </w:r>
+            <w:r>
+              <w:rPr>
+                <w:rFonts w:ascii="Times New Roman" w:hAnsi="Times New Roman" w:cs="Times New Roman"/>
+                <w:sz w:val="24"/>
+                <w:szCs w:val="24"/>
+                <w:lang w:val="ro-RO"/>
+              </w:rPr>
+              <w:t>...C</w:t>
+            </w:r>
+            <w:r>
+              <w:rPr>
+                <w:rFonts w:ascii="Times New Roman" w:hAnsi="Times New Roman" w:cs="Times New Roman"/>
+                <w:sz w:val="24"/>
+                <w:szCs w:val="24"/>
+                <w:lang w:val="ro-RO"/>
+              </w:rPr>
+              <w:t xml:space="preserve"> </w:t>
+            </w:r>
+            <w:r>
+              <w:rPr>
+                <w:rFonts w:ascii="Times New Roman" w:hAnsi="Times New Roman" w:cs="Times New Roman"/>
+                <w:sz w:val="24"/>
+                <w:szCs w:val="24"/>
+                <w:lang w:val="ro-RO"/>
+              </w:rPr>
+              <w:t>(valid)</w:t>
             </w:r>
           </w:p>
         </w:tc>
@@ -5154,7 +5577,34 @@
                 <w:szCs w:val="24"/>
                 <w:lang w:val="ro-RO"/>
               </w:rPr>
-              <w:t>0xTODO (valid)</w:t>
+              <w:t>0xf3</w:t>
+            </w:r>
+            <w:r>
+              <w:rPr>
+                <w:rFonts w:ascii="Times New Roman" w:hAnsi="Times New Roman" w:cs="Times New Roman"/>
+                <w:sz w:val="24"/>
+                <w:szCs w:val="24"/>
+                <w:lang w:val="ro-RO"/>
+              </w:rPr>
+              <w:t>...6</w:t>
+            </w:r>
+            <w:r>
+              <w:rPr>
+                <w:rFonts w:ascii="Times New Roman" w:hAnsi="Times New Roman" w:cs="Times New Roman"/>
+                <w:sz w:val="24"/>
+                <w:szCs w:val="24"/>
+                <w:lang w:val="ro-RO"/>
+              </w:rPr>
+              <w:t xml:space="preserve"> </w:t>
+            </w:r>
+            <w:r>
+              <w:rPr>
+                <w:rFonts w:ascii="Times New Roman" w:hAnsi="Times New Roman" w:cs="Times New Roman"/>
+                <w:sz w:val="24"/>
+                <w:szCs w:val="24"/>
+                <w:lang w:val="ro-RO"/>
+              </w:rPr>
+              <w:t>(valid)</w:t>
             </w:r>
           </w:p>
         </w:tc>
@@ -5181,7 +5631,34 @@
                 <w:szCs w:val="24"/>
                 <w:lang w:val="ro-RO"/>
               </w:rPr>
-              <w:t>0xTODO (valid)</w:t>
+              <w:t>0x3C</w:t>
+            </w:r>
+            <w:r>
+              <w:rPr>
+                <w:rFonts w:ascii="Times New Roman" w:hAnsi="Times New Roman" w:cs="Times New Roman"/>
+                <w:sz w:val="24"/>
+                <w:szCs w:val="24"/>
+                <w:lang w:val="ro-RO"/>
+              </w:rPr>
+              <w:t>...C</w:t>
+            </w:r>
+            <w:r>
+              <w:rPr>
+                <w:rFonts w:ascii="Times New Roman" w:hAnsi="Times New Roman" w:cs="Times New Roman"/>
+                <w:sz w:val="24"/>
+                <w:szCs w:val="24"/>
+                <w:lang w:val="ro-RO"/>
+              </w:rPr>
+              <w:t xml:space="preserve"> </w:t>
+            </w:r>
+            <w:r>
+              <w:rPr>
+                <w:rFonts w:ascii="Times New Roman" w:hAnsi="Times New Roman" w:cs="Times New Roman"/>
+                <w:sz w:val="24"/>
+                <w:szCs w:val="24"/>
+                <w:lang w:val="ro-RO"/>
+              </w:rPr>
+              <w:t>(valid)</w:t>
             </w:r>
           </w:p>
         </w:tc>
@@ -5206,7 +5683,7 @@
                 <w:szCs w:val="24"/>
                 <w:lang w:val="ro-RO"/>
               </w:rPr>
-              <w:t>10.000</w:t>
+              <w:t>101</w:t>
             </w:r>
           </w:p>
         </w:tc>
@@ -5279,7 +5756,34 @@
                 <w:szCs w:val="24"/>
                 <w:lang w:val="ro-RO"/>
               </w:rPr>
-              <w:t>0xTODO (valid)</w:t>
+              <w:t>0xf3</w:t>
+            </w:r>
+            <w:r>
+              <w:rPr>
+                <w:rFonts w:ascii="Times New Roman" w:hAnsi="Times New Roman" w:cs="Times New Roman"/>
+                <w:sz w:val="24"/>
+                <w:szCs w:val="24"/>
+                <w:lang w:val="ro-RO"/>
+              </w:rPr>
+              <w:t>...6</w:t>
+            </w:r>
+            <w:r>
+              <w:rPr>
+                <w:rFonts w:ascii="Times New Roman" w:hAnsi="Times New Roman" w:cs="Times New Roman"/>
+                <w:sz w:val="24"/>
+                <w:szCs w:val="24"/>
+                <w:lang w:val="ro-RO"/>
+              </w:rPr>
+              <w:t xml:space="preserve"> </w:t>
+            </w:r>
+            <w:r>
+              <w:rPr>
+                <w:rFonts w:ascii="Times New Roman" w:hAnsi="Times New Roman" w:cs="Times New Roman"/>
+                <w:sz w:val="24"/>
+                <w:szCs w:val="24"/>
+                <w:lang w:val="ro-RO"/>
+              </w:rPr>
+              <w:t>(valid)</w:t>
             </w:r>
           </w:p>
         </w:tc>
@@ -5304,7 +5808,34 @@
                 <w:szCs w:val="24"/>
                 <w:lang w:val="ro-RO"/>
               </w:rPr>
-              <w:t>0xTODO (valid)</w:t>
+              <w:t>0x3C</w:t>
+            </w:r>
+            <w:r>
+              <w:rPr>
+                <w:rFonts w:ascii="Times New Roman" w:hAnsi="Times New Roman" w:cs="Times New Roman"/>
+                <w:sz w:val="24"/>
+                <w:szCs w:val="24"/>
+                <w:lang w:val="ro-RO"/>
+              </w:rPr>
+              <w:t>...C</w:t>
+            </w:r>
+            <w:r>
+              <w:rPr>
+                <w:rFonts w:ascii="Times New Roman" w:hAnsi="Times New Roman" w:cs="Times New Roman"/>
+                <w:sz w:val="24"/>
+                <w:szCs w:val="24"/>
+                <w:lang w:val="ro-RO"/>
+              </w:rPr>
+              <w:t xml:space="preserve"> </w:t>
+            </w:r>
+            <w:r>
+              <w:rPr>
+                <w:rFonts w:ascii="Times New Roman" w:hAnsi="Times New Roman" w:cs="Times New Roman"/>
+                <w:sz w:val="24"/>
+                <w:szCs w:val="24"/>
+                <w:lang w:val="ro-RO"/>
+              </w:rPr>
+              <w:t>(valid)</w:t>
             </w:r>
           </w:p>
         </w:tc>
@@ -5329,7 +5860,16 @@
                 <w:szCs w:val="24"/>
                 <w:lang w:val="ro-RO"/>
               </w:rPr>
-              <w:t>1.000.100</w:t>
+              <w:t>1.000.</w:t>
+            </w:r>
+            <w:r>
+              <w:rPr>
+                <w:rFonts w:ascii="Times New Roman" w:hAnsi="Times New Roman" w:cs="Times New Roman"/>
+                <w:sz w:val="24"/>
+                <w:szCs w:val="24"/>
+                <w:lang w:val="ro-RO"/>
+              </w:rPr>
+              <w:t>001</w:t>
             </w:r>
           </w:p>
         </w:tc>
@@ -5402,7 +5942,34 @@
                 <w:szCs w:val="24"/>
                 <w:lang w:val="ro-RO"/>
               </w:rPr>
-              <w:t>0xTODO (valid)</w:t>
+              <w:t>0xf3</w:t>
+            </w:r>
+            <w:r>
+              <w:rPr>
+                <w:rFonts w:ascii="Times New Roman" w:hAnsi="Times New Roman" w:cs="Times New Roman"/>
+                <w:sz w:val="24"/>
+                <w:szCs w:val="24"/>
+                <w:lang w:val="ro-RO"/>
+              </w:rPr>
+              <w:t>...6</w:t>
+            </w:r>
+            <w:r>
+              <w:rPr>
+                <w:rFonts w:ascii="Times New Roman" w:hAnsi="Times New Roman" w:cs="Times New Roman"/>
+                <w:sz w:val="24"/>
+                <w:szCs w:val="24"/>
+                <w:lang w:val="ro-RO"/>
+              </w:rPr>
+              <w:t xml:space="preserve"> </w:t>
+            </w:r>
+            <w:r>
+              <w:rPr>
+                <w:rFonts w:ascii="Times New Roman" w:hAnsi="Times New Roman" w:cs="Times New Roman"/>
+                <w:sz w:val="24"/>
+                <w:szCs w:val="24"/>
+                <w:lang w:val="ro-RO"/>
+              </w:rPr>
+              <w:t>(valid)</w:t>
             </w:r>
           </w:p>
         </w:tc>
@@ -5427,7 +5994,34 @@
                 <w:szCs w:val="24"/>
                 <w:lang w:val="ro-RO"/>
               </w:rPr>
-              <w:t>0xTODO (valid)</w:t>
+              <w:t>0x3C</w:t>
+            </w:r>
+            <w:r>
+              <w:rPr>
+                <w:rFonts w:ascii="Times New Roman" w:hAnsi="Times New Roman" w:cs="Times New Roman"/>
+                <w:sz w:val="24"/>
+                <w:szCs w:val="24"/>
+                <w:lang w:val="ro-RO"/>
+              </w:rPr>
+              <w:t>...C</w:t>
+            </w:r>
+            <w:r>
+              <w:rPr>
+                <w:rFonts w:ascii="Times New Roman" w:hAnsi="Times New Roman" w:cs="Times New Roman"/>
+                <w:sz w:val="24"/>
+                <w:szCs w:val="24"/>
+                <w:lang w:val="ro-RO"/>
+              </w:rPr>
+              <w:t xml:space="preserve"> </w:t>
+            </w:r>
+            <w:r>
+              <w:rPr>
+                <w:rFonts w:ascii="Times New Roman" w:hAnsi="Times New Roman" w:cs="Times New Roman"/>
+                <w:sz w:val="24"/>
+                <w:szCs w:val="24"/>
+                <w:lang w:val="ro-RO"/>
+              </w:rPr>
+              <w:t>(valid)</w:t>
             </w:r>
           </w:p>
         </w:tc>
@@ -5506,6 +6100,50 @@
           <w:lang w:val="ro-RO"/>
         </w:rPr>
       </w:pPr>
+    </w:p>
+    <w:p>
+      <w:pPr>
+        <w:jc w:val="both"/>
+        <w:rPr>
+          <w:rFonts w:ascii="Times New Roman" w:hAnsi="Times New Roman" w:cs="Times New Roman"/>
+          <w:b/>
+          <w:bCs/>
+          <w:sz w:val="24"/>
+          <w:szCs w:val="24"/>
+          <w:lang w:val="ro-RO"/>
+        </w:rPr>
+      </w:pPr>
+      <w:r>
+        <w:rPr>
+          <w:rFonts w:ascii="Times New Roman" w:hAnsi="Times New Roman" w:cs="Times New Roman"/>
+          <w:b/>
+          <w:bCs/>
+          <w:sz w:val="24"/>
+          <w:szCs w:val="24"/>
+          <w:lang w:val="ro-RO"/>
+        </w:rPr>
+        <w:tab/>
+      </w:r>
+      <w:r>
+        <w:rPr>
+          <w:rFonts w:ascii="Times New Roman" w:hAnsi="Times New Roman" w:cs="Times New Roman"/>
+          <w:sz w:val="24"/>
+          <w:szCs w:val="24"/>
+          <w:lang w:val="ro-RO"/>
+        </w:rPr>
+        <w:t xml:space="preserve">In toate apelurile din tabelul anterior am considerat drept apelant (msg.sender) contul de la adresa: </w:t>
+      </w:r>
+      <w:r>
+        <w:rPr>
+          <w:rFonts w:ascii="Times New Roman" w:hAnsi="Times New Roman" w:cs="Times New Roman"/>
+          <w:b/>
+          <w:bCs/>
+          <w:sz w:val="24"/>
+          <w:szCs w:val="24"/>
+          <w:lang w:val="ro-RO"/>
+        </w:rPr>
+        <w:t>0x70997970C51812dc3A010C7d01b50e0d17dc79C8</w:t>
+      </w:r>
     </w:p>
     <w:p>
       <w:pPr>

</xml_diff>